<commit_message>
Update code, and template
- Document template
- Final code
- SQL file
</commit_message>
<xml_diff>
--- a/Indicaciones/mexandatos_10actividad_grupal.docx
+++ b/Indicaciones/mexandatos_10actividad_grupal.docx
@@ -500,12 +500,13 @@
         <w:ind w:left="284" w:hanging="284"/>
       </w:pPr>
       <w:r>
-        <w:t>Obtener cualquier agregación (medias, sumas, desviaciones típicas…) que el equipo considere relevante desd</w:t>
-      </w:r>
-      <w:bookmarkStart w:id="1" w:name="_GoBack"/>
-      <w:bookmarkEnd w:id="1"/>
-      <w:r>
-        <w:t xml:space="preserve">e una perspectiva de negocio, guardarla en vistas y </w:t>
+        <w:rPr>
+          <w:highlight w:val="green"/>
+        </w:rPr>
+        <w:t>Obtener cualquier agregación (</w:t>
+      </w:r>
+      <w:r>
+        <w:t xml:space="preserve">medias, sumas, desviaciones típicas…) que el equipo considere relevante desde una perspectiva de negocio, guardarla en vistas y </w:t>
       </w:r>
       <w:r>
         <w:rPr>
@@ -537,35 +538,34 @@
           <w:numId w:val="5"/>
         </w:numPr>
         <w:ind w:left="284" w:hanging="284"/>
-      </w:pPr>
-      <w:r>
+        <w:rPr>
+          <w:highlight w:val="green"/>
+        </w:rPr>
+      </w:pPr>
+      <w:r>
+        <w:rPr>
+          <w:highlight w:val="green"/>
+        </w:rPr>
         <w:t xml:space="preserve">Obtener cualquier agrupación y agregación (cualquier agregación aplicada en diferentes grupos) que el equipo considere relevante desde una perspectiva de negocio, guardarlas en vistas y </w:t>
       </w:r>
       <w:r>
         <w:rPr>
           <w:b/>
-        </w:rPr>
-        <w:t xml:space="preserve">explicar </w:t>
-      </w:r>
-      <w:r>
-        <w:rPr>
-          <w:b/>
-        </w:rPr>
-        <w:t xml:space="preserve">en el informe </w:t>
-      </w:r>
-      <w:r>
-        <w:rPr>
-          <w:b/>
-        </w:rPr>
-        <w:t>el motivo y las conclusiones que se deducen</w:t>
+          <w:highlight w:val="green"/>
+        </w:rPr>
+        <w:t>explicar en el informe el motivo y las conclusiones que se deducen</w:t>
       </w:r>
       <w:r>
         <w:rPr>
           <w:bCs/>
+          <w:highlight w:val="green"/>
         </w:rPr>
         <w:t>.</w:t>
       </w:r>
       <w:r>
+        <w:rPr>
+          <w:highlight w:val="green"/>
+        </w:rPr>
         <w:t xml:space="preserve">  </w:t>
       </w:r>
     </w:p>
@@ -599,11 +599,20 @@
       <w:r>
         <w:rPr>
           <w:i/>
+          <w:highlight w:val="green"/>
         </w:rPr>
         <w:t>apellidos_nombre.txt</w:t>
       </w:r>
       <w:r>
-        <w:t xml:space="preserve"> con todas las consultas SQL realizadas para resolver los apartados anteriores. Se recomienda incluir también el nombre y los apellidos del alumno dentro del </w:t>
+        <w:rPr>
+          <w:highlight w:val="green"/>
+        </w:rPr>
+        <w:t xml:space="preserve"> con todas las consultas SQL r</w:t>
+      </w:r>
+      <w:bookmarkStart w:id="1" w:name="_GoBack"/>
+      <w:bookmarkEnd w:id="1"/>
+      <w:r>
+        <w:t xml:space="preserve">ealizadas para resolver los apartados anteriores. Se recomienda incluir también el nombre y los apellidos del alumno dentro del </w:t>
       </w:r>
       <w:r>
         <w:rPr>
@@ -6598,6 +6607,12 @@
 </file>
 
 <file path=customXml/item1.xml><?xml version="1.0" encoding="utf-8"?>
+<p:properties xmlns:p="http://schemas.microsoft.com/office/2006/metadata/properties" xmlns:xsi="http://www.w3.org/2001/XMLSchema-instance" xmlns:pc="http://schemas.microsoft.com/office/infopath/2007/PartnerControls">
+  <documentManagement/>
+</p:properties>
+</file>
+
+<file path=customXml/item2.xml><?xml version="1.0" encoding="utf-8"?>
 <ct:contentTypeSchema xmlns:ct="http://schemas.microsoft.com/office/2006/metadata/contentType" xmlns:ma="http://schemas.microsoft.com/office/2006/metadata/properties/metaAttributes" ct:_="" ma:_="" ma:contentTypeName="Documento" ma:contentTypeID="0x010100E8806F2729861B41B7EC49B6DEC02BCC" ma:contentTypeVersion="13" ma:contentTypeDescription="Crear nuevo documento." ma:contentTypeScope="" ma:versionID="9f3ccb8e1113d7d08d226022c226df81">
   <xsd:schema xmlns:xsd="http://www.w3.org/2001/XMLSchema" xmlns:xs="http://www.w3.org/2001/XMLSchema" xmlns:p="http://schemas.microsoft.com/office/2006/metadata/properties" xmlns:ns2="408be90b-7af1-4348-adf8-80036b355e81" xmlns:ns3="0a70e875-3d35-4be2-921f-7117c31bab9b" targetNamespace="http://schemas.microsoft.com/office/2006/metadata/properties" ma:root="true" ma:fieldsID="b6a0911e5793e451d3822f9b7fc3f238" ns2:_="" ns3:_="">
     <xsd:import namespace="408be90b-7af1-4348-adf8-80036b355e81"/>
@@ -6820,7 +6835,7 @@
 </ct:contentTypeSchema>
 </file>
 
-<file path=customXml/item2.xml><?xml version="1.0" encoding="utf-8"?>
+<file path=customXml/item3.xml><?xml version="1.0" encoding="utf-8"?>
 <?mso-contentType ?>
 <FormTemplates xmlns="http://schemas.microsoft.com/sharepoint/v3/contenttype/forms">
   <Display>DocumentLibraryForm</Display>
@@ -6829,17 +6844,20 @@
 </FormTemplates>
 </file>
 
-<file path=customXml/item3.xml><?xml version="1.0" encoding="utf-8"?>
-<p:properties xmlns:p="http://schemas.microsoft.com/office/2006/metadata/properties" xmlns:xsi="http://www.w3.org/2001/XMLSchema-instance" xmlns:pc="http://schemas.microsoft.com/office/infopath/2007/PartnerControls">
-  <documentManagement/>
-</p:properties>
-</file>
-
 <file path=customXml/item4.xml><?xml version="1.0" encoding="utf-8"?>
 <b:Sources xmlns:b="http://schemas.openxmlformats.org/officeDocument/2006/bibliography" xmlns="http://schemas.openxmlformats.org/officeDocument/2006/bibliography" SelectedStyle="\APASixthEditionOfficeOnline.xsl" StyleName="APA" Version="6"/>
 </file>
 
 <file path=customXml/itemProps1.xml><?xml version="1.0" encoding="utf-8"?>
+<ds:datastoreItem xmlns:ds="http://schemas.openxmlformats.org/officeDocument/2006/customXml" ds:itemID="{3C74A093-8759-4AAB-978E-45EBEC573720}">
+  <ds:schemaRefs>
+    <ds:schemaRef ds:uri="http://schemas.microsoft.com/office/2006/metadata/properties"/>
+    <ds:schemaRef ds:uri="http://schemas.microsoft.com/office/infopath/2007/PartnerControls"/>
+  </ds:schemaRefs>
+</ds:datastoreItem>
+</file>
+
+<file path=customXml/itemProps2.xml><?xml version="1.0" encoding="utf-8"?>
 <ds:datastoreItem xmlns:ds="http://schemas.openxmlformats.org/officeDocument/2006/customXml" ds:itemID="{A0ECB7F6-D92C-4699-BF94-3793FE2C4184}">
   <ds:schemaRefs>
     <ds:schemaRef ds:uri="http://schemas.microsoft.com/office/2006/metadata/contentType"/>
@@ -6858,7 +6876,7 @@
 </ds:datastoreItem>
 </file>
 
-<file path=customXml/itemProps2.xml><?xml version="1.0" encoding="utf-8"?>
+<file path=customXml/itemProps3.xml><?xml version="1.0" encoding="utf-8"?>
 <ds:datastoreItem xmlns:ds="http://schemas.openxmlformats.org/officeDocument/2006/customXml" ds:itemID="{19E5A52A-7343-424C-8F19-6586799EFB2E}">
   <ds:schemaRefs>
     <ds:schemaRef ds:uri="http://schemas.microsoft.com/sharepoint/v3/contenttype/forms"/>
@@ -6866,17 +6884,8 @@
 </ds:datastoreItem>
 </file>
 
-<file path=customXml/itemProps3.xml><?xml version="1.0" encoding="utf-8"?>
-<ds:datastoreItem xmlns:ds="http://schemas.openxmlformats.org/officeDocument/2006/customXml" ds:itemID="{3C74A093-8759-4AAB-978E-45EBEC573720}">
-  <ds:schemaRefs>
-    <ds:schemaRef ds:uri="http://schemas.microsoft.com/office/2006/metadata/properties"/>
-    <ds:schemaRef ds:uri="http://schemas.microsoft.com/office/infopath/2007/PartnerControls"/>
-  </ds:schemaRefs>
-</ds:datastoreItem>
-</file>
-
 <file path=customXml/itemProps4.xml><?xml version="1.0" encoding="utf-8"?>
-<ds:datastoreItem xmlns:ds="http://schemas.openxmlformats.org/officeDocument/2006/customXml" ds:itemID="{A2A2579E-39C6-4579-BADE-CF84B6F3840F}">
+<ds:datastoreItem xmlns:ds="http://schemas.openxmlformats.org/officeDocument/2006/customXml" ds:itemID="{6F84C24B-13F2-4420-A1DC-DD24502D85B9}">
   <ds:schemaRefs>
     <ds:schemaRef ds:uri="http://schemas.openxmlformats.org/officeDocument/2006/bibliography"/>
   </ds:schemaRefs>

</xml_diff>